<commit_message>
Fix pathnames and icons
</commit_message>
<xml_diff>
--- a/ClearSCADA nodes for Node-Red guide v2.2.docx
+++ b/ClearSCADA nodes for Node-Red guide v2.2.docx
@@ -34,21 +34,22 @@
       <w:r>
         <w:t>, 2/06/19</w:t>
       </w:r>
-      <w:bookmarkStart w:id="0" w:name="_GoBack"/>
-      <w:bookmarkEnd w:id="0"/>
+      <w:r>
+        <w:t>, 23/09/20</w:t>
+      </w:r>
     </w:p>
     <w:p/>
     <w:p>
       <w:pPr>
-        <w:rPr>
-          <w:b/>
-        </w:rPr>
-      </w:pPr>
-      <w:r>
-        <w:rPr>
-          <w:b/>
-        </w:rPr>
-        <w:t>Install Node-Red on Windows</w:t>
+        <w:pStyle w:val="Heading1"/>
+      </w:pPr>
+      <w:r>
+        <w:t>Install Node-Red</w:t>
+      </w:r>
+    </w:p>
+    <w:p>
+      <w:r>
+        <w:t>This guide is for Windows, on other platforms, please find instructions on the Node and Node-Red web sites.</w:t>
       </w:r>
     </w:p>
     <w:p>
@@ -66,198 +67,368 @@
     </w:p>
     <w:p>
       <w:pPr>
-        <w:rPr>
-          <w:color w:val="0563C1" w:themeColor="hyperlink"/>
-          <w:u w:val="single"/>
-        </w:rPr>
-      </w:pPr>
-      <w:hyperlink r:id="rId4" w:history="1">
-        <w:r>
-          <w:rPr>
-            <w:rStyle w:val="Hyperlink"/>
-          </w:rPr>
-          <w:t>https://nodered.org/docs/getting-started/installation</w:t>
-        </w:r>
-      </w:hyperlink>
-    </w:p>
-    <w:p>
-      <w:r>
-        <w:t>Click ‘Windows’ link. Click link to ‘Node.js home page’. Install Windows (x64) LTS version.</w:t>
-      </w:r>
-    </w:p>
-    <w:p>
-      <w:pPr>
-        <w:rPr>
-          <w:b/>
-        </w:rPr>
-      </w:pPr>
-      <w:r>
-        <w:rPr>
-          <w:b/>
-        </w:rPr>
-        <w:t>Install Node-Red</w:t>
-      </w:r>
-    </w:p>
-    <w:p>
-      <w:r>
-        <w:t xml:space="preserve">Start Node.js command prompt </w:t>
-      </w:r>
-      <w:r>
-        <w:t xml:space="preserve">from Start menu </w:t>
-      </w:r>
-      <w:r>
-        <w:t>(as Admin)</w:t>
-      </w:r>
-    </w:p>
-    <w:p>
-      <w:proofErr w:type="spellStart"/>
-      <w:r>
-        <w:t>npm</w:t>
-      </w:r>
-      <w:proofErr w:type="spellEnd"/>
-      <w:r>
-        <w:t xml:space="preserve"> install -g --unsafe-perm node-red</w:t>
-      </w:r>
-    </w:p>
-    <w:p>
-      <w:r>
-        <w:t>and</w:t>
-      </w:r>
-    </w:p>
-    <w:p>
-      <w:proofErr w:type="spellStart"/>
-      <w:r>
-        <w:t>npm</w:t>
-      </w:r>
-      <w:proofErr w:type="spellEnd"/>
-      <w:r>
-        <w:t xml:space="preserve"> install -g --unsafe-perm xml2js</w:t>
-      </w:r>
-    </w:p>
-    <w:p>
-      <w:r>
-        <w:t>(</w:t>
-      </w:r>
-      <w:r>
-        <w:t>Do n</w:t>
-      </w:r>
-      <w:r>
-        <w:t xml:space="preserve">ot </w:t>
-      </w:r>
-      <w:r>
-        <w:t xml:space="preserve">try </w:t>
-      </w:r>
-      <w:r>
-        <w:t xml:space="preserve">on </w:t>
-      </w:r>
-      <w:r>
-        <w:t xml:space="preserve">SE network or </w:t>
-      </w:r>
-      <w:r>
-        <w:t>VPN – will not work</w:t>
-      </w:r>
-      <w:r>
-        <w:t>, use external connection.</w:t>
-      </w:r>
-      <w:r>
-        <w:t>)</w:t>
-      </w:r>
-    </w:p>
-    <w:p>
-      <w:pPr>
-        <w:rPr>
-          <w:b/>
-        </w:rPr>
-      </w:pPr>
-      <w:r>
-        <w:rPr>
-          <w:b/>
-        </w:rPr>
-        <w:t>Start Node-Red</w:t>
-      </w:r>
-    </w:p>
-    <w:p>
-      <w:pPr>
-        <w:rPr>
-          <w:sz w:val="20"/>
-        </w:rPr>
-      </w:pPr>
-      <w:r>
-        <w:rPr>
-          <w:i/>
-          <w:sz w:val="20"/>
-        </w:rPr>
-        <w:t>&gt; node-red</w:t>
-      </w:r>
-    </w:p>
-    <w:p>
-      <w:pPr>
-        <w:rPr>
-          <w:sz w:val="20"/>
-        </w:rPr>
-      </w:pPr>
-      <w:r>
-        <w:rPr>
-          <w:sz w:val="20"/>
-        </w:rPr>
-        <w:t>Check you have access to the UI at http://localhost:1880</w:t>
-      </w:r>
-    </w:p>
-    <w:p>
-      <w:pPr>
-        <w:rPr>
-          <w:sz w:val="20"/>
-        </w:rPr>
-      </w:pPr>
-      <w:r>
-        <w:rPr>
-          <w:sz w:val="20"/>
-        </w:rPr>
-        <w:t xml:space="preserve">Press-Ctrl-C to stop </w:t>
-      </w:r>
-      <w:proofErr w:type="gramStart"/>
-      <w:r>
-        <w:rPr>
-          <w:sz w:val="20"/>
-        </w:rPr>
-        <w:t>in order to</w:t>
-      </w:r>
-      <w:proofErr w:type="gramEnd"/>
-      <w:r>
-        <w:rPr>
-          <w:sz w:val="20"/>
-        </w:rPr>
-        <w:t>:</w:t>
-      </w:r>
-    </w:p>
-    <w:p>
-      <w:pPr>
-        <w:rPr>
-          <w:b/>
-        </w:rPr>
-      </w:pPr>
-      <w:r>
-        <w:rPr>
-          <w:b/>
-        </w:rPr>
-        <w:t xml:space="preserve">Add the ClearSCADA </w:t>
-      </w:r>
-      <w:r>
-        <w:rPr>
-          <w:b/>
-        </w:rPr>
-        <w:t>node</w:t>
-      </w:r>
-    </w:p>
-    <w:p>
+        <w:pStyle w:val="ListParagraph"/>
+        <w:numPr>
+          <w:ilvl w:val="0"/>
+          <w:numId w:val="1"/>
+        </w:numPr>
+      </w:pPr>
+      <w:r>
+        <w:t xml:space="preserve">Go to </w:t>
+      </w:r>
       <w:hyperlink r:id="rId5" w:history="1">
         <w:r>
           <w:rPr>
             <w:rStyle w:val="Hyperlink"/>
           </w:rPr>
-          <w:t>https://nodered.org/docs/creating-nodes/</w:t>
+          <w:t>https://nodejs.org/en/#home-downloadhead</w:t>
         </w:r>
       </w:hyperlink>
+      <w:r>
+        <w:t xml:space="preserve"> and select the LTS version (currently 12.18.4 LTS) to download.</w:t>
+      </w:r>
+    </w:p>
+    <w:p>
+      <w:pPr>
+        <w:pStyle w:val="ListParagraph"/>
+        <w:numPr>
+          <w:ilvl w:val="0"/>
+          <w:numId w:val="1"/>
+        </w:numPr>
+      </w:pPr>
+      <w:r>
+        <w:t xml:space="preserve">Install this – you will then be directed to install the Additional Tools </w:t>
+      </w:r>
+      <w:r>
+        <w:t>– this may work, but if not and you see "</w:t>
+      </w:r>
+      <w:r>
+        <w:t>The request was aborted: Could not create SSL/TLS secure channel</w:t>
+      </w:r>
+      <w:r>
+        <w:t>", then you need to follow these steps</w:t>
+      </w:r>
+      <w:r>
+        <w:t xml:space="preserve"> for the additional tools</w:t>
+      </w:r>
+      <w:r>
+        <w:t>:</w:t>
+      </w:r>
+    </w:p>
+    <w:p>
+      <w:pPr>
+        <w:pStyle w:val="ListParagraph"/>
+        <w:numPr>
+          <w:ilvl w:val="1"/>
+          <w:numId w:val="1"/>
+        </w:numPr>
+      </w:pPr>
+      <w:r>
+        <w:t xml:space="preserve">Download and install the latest </w:t>
+      </w:r>
+      <w:proofErr w:type="spellStart"/>
+      <w:r>
+        <w:t>Powershell</w:t>
+      </w:r>
+      <w:proofErr w:type="spellEnd"/>
+      <w:r>
+        <w:t xml:space="preserve"> from: </w:t>
+      </w:r>
+      <w:hyperlink r:id="rId6" w:history="1">
+        <w:r>
+          <w:rPr>
+            <w:rStyle w:val="Hyperlink"/>
+          </w:rPr>
+          <w:t>https://github.com/PowerShell/PowerShell</w:t>
+        </w:r>
+      </w:hyperlink>
+    </w:p>
+    <w:p>
+      <w:pPr>
+        <w:pStyle w:val="ListParagraph"/>
+        <w:numPr>
+          <w:ilvl w:val="1"/>
+          <w:numId w:val="1"/>
+        </w:numPr>
+      </w:pPr>
+      <w:r>
+        <w:t>Edit the file: "</w:t>
+      </w:r>
+      <w:r>
+        <w:t>C:\Program Files\</w:t>
+      </w:r>
+      <w:proofErr w:type="spellStart"/>
+      <w:r>
+        <w:t>nodejs</w:t>
+      </w:r>
+      <w:proofErr w:type="spellEnd"/>
+      <w:r>
+        <w:t>\install_tools.bat</w:t>
+      </w:r>
+      <w:r>
+        <w:t xml:space="preserve">" and replace </w:t>
+      </w:r>
+      <w:r>
+        <w:rPr>
+          <w:rStyle w:val="pl-pds"/>
+          <w:rFonts w:ascii="Consolas" w:hAnsi="Consolas"/>
+          <w:color w:val="032F62"/>
+          <w:sz w:val="18"/>
+          <w:szCs w:val="18"/>
+          <w:shd w:val="clear" w:color="auto" w:fill="FFFFFF"/>
+        </w:rPr>
+        <w:t>"</w:t>
+      </w:r>
+      <w:r>
+        <w:rPr>
+          <w:rStyle w:val="pl-smi"/>
+          <w:rFonts w:ascii="Consolas" w:hAnsi="Consolas"/>
+          <w:color w:val="24292E"/>
+          <w:sz w:val="18"/>
+          <w:szCs w:val="18"/>
+          <w:shd w:val="clear" w:color="auto" w:fill="FFFFFF"/>
+        </w:rPr>
+        <w:t>%</w:t>
+      </w:r>
+      <w:proofErr w:type="spellStart"/>
+      <w:r>
+        <w:rPr>
+          <w:rStyle w:val="pl-smi"/>
+          <w:rFonts w:ascii="Consolas" w:hAnsi="Consolas"/>
+          <w:color w:val="24292E"/>
+          <w:sz w:val="18"/>
+          <w:szCs w:val="18"/>
+          <w:shd w:val="clear" w:color="auto" w:fill="FFFFFF"/>
+        </w:rPr>
+        <w:t>SystemRoot</w:t>
+      </w:r>
+      <w:proofErr w:type="spellEnd"/>
+      <w:r>
+        <w:rPr>
+          <w:rStyle w:val="pl-smi"/>
+          <w:rFonts w:ascii="Consolas" w:hAnsi="Consolas"/>
+          <w:color w:val="24292E"/>
+          <w:sz w:val="18"/>
+          <w:szCs w:val="18"/>
+          <w:shd w:val="clear" w:color="auto" w:fill="FFFFFF"/>
+        </w:rPr>
+        <w:t>%</w:t>
+      </w:r>
+      <w:r>
+        <w:rPr>
+          <w:rFonts w:ascii="Consolas" w:hAnsi="Consolas"/>
+          <w:color w:val="032F62"/>
+          <w:sz w:val="18"/>
+          <w:szCs w:val="18"/>
+          <w:shd w:val="clear" w:color="auto" w:fill="FFFFFF"/>
+        </w:rPr>
+        <w:t>\System32\</w:t>
+      </w:r>
+      <w:proofErr w:type="spellStart"/>
+      <w:r>
+        <w:rPr>
+          <w:rFonts w:ascii="Consolas" w:hAnsi="Consolas"/>
+          <w:color w:val="032F62"/>
+          <w:sz w:val="18"/>
+          <w:szCs w:val="18"/>
+          <w:shd w:val="clear" w:color="auto" w:fill="FFFFFF"/>
+        </w:rPr>
+        <w:t>WindowsPowerShell</w:t>
+      </w:r>
+      <w:proofErr w:type="spellEnd"/>
+      <w:r>
+        <w:rPr>
+          <w:rFonts w:ascii="Consolas" w:hAnsi="Consolas"/>
+          <w:color w:val="032F62"/>
+          <w:sz w:val="18"/>
+          <w:szCs w:val="18"/>
+          <w:shd w:val="clear" w:color="auto" w:fill="FFFFFF"/>
+        </w:rPr>
+        <w:t>\v1.0\powershell.exe</w:t>
+      </w:r>
+      <w:r>
+        <w:rPr>
+          <w:rStyle w:val="pl-pds"/>
+          <w:rFonts w:ascii="Consolas" w:hAnsi="Consolas"/>
+          <w:color w:val="032F62"/>
+          <w:sz w:val="18"/>
+          <w:szCs w:val="18"/>
+          <w:shd w:val="clear" w:color="auto" w:fill="FFFFFF"/>
+        </w:rPr>
+        <w:t>"</w:t>
+      </w:r>
+      <w:r>
+        <w:t xml:space="preserve"> with </w:t>
+      </w:r>
+      <w:r>
+        <w:t>"C:\Program Files\PowerShell\7\pwsh.exe"</w:t>
+      </w:r>
+      <w:r>
+        <w:t xml:space="preserve"> in two places on the last line</w:t>
+      </w:r>
+      <w:r>
+        <w:t>.</w:t>
+      </w:r>
+    </w:p>
+    <w:p>
+      <w:pPr>
+        <w:pStyle w:val="ListParagraph"/>
+        <w:numPr>
+          <w:ilvl w:val="1"/>
+          <w:numId w:val="1"/>
+        </w:numPr>
+      </w:pPr>
+      <w:r>
+        <w:t>Run this batch file and check for success.</w:t>
+      </w:r>
+    </w:p>
+    <w:p>
+      <w:pPr>
+        <w:pStyle w:val="ListParagraph"/>
+        <w:numPr>
+          <w:ilvl w:val="1"/>
+          <w:numId w:val="1"/>
+        </w:numPr>
+      </w:pPr>
+      <w:r>
+        <w:t xml:space="preserve">(Link to this additional fix: </w:t>
+      </w:r>
+      <w:hyperlink r:id="rId7" w:history="1">
+        <w:r>
+          <w:rPr>
+            <w:rStyle w:val="Hyperlink"/>
+          </w:rPr>
+          <w:t>https://github.com/nodejs/node/issues/33140</w:t>
+        </w:r>
+      </w:hyperlink>
+      <w:r>
+        <w:t xml:space="preserve"> )</w:t>
+      </w:r>
+    </w:p>
+    <w:p>
+      <w:r>
+        <w:t>(These commands may not work through a web proxy or PAC file such as in a company network.)</w:t>
+      </w:r>
+    </w:p>
+    <w:p>
+      <w:pPr>
+        <w:rPr>
+          <w:b/>
+        </w:rPr>
+      </w:pPr>
+      <w:r>
+        <w:rPr>
+          <w:b/>
+        </w:rPr>
+        <w:t>Install Node-Red</w:t>
+      </w:r>
+    </w:p>
+    <w:p>
+      <w:r>
+        <w:t xml:space="preserve">Start </w:t>
+      </w:r>
+      <w:r>
+        <w:t>"</w:t>
+      </w:r>
+      <w:r>
+        <w:t>Node.js command prompt</w:t>
+      </w:r>
+      <w:r>
+        <w:t>"</w:t>
+      </w:r>
+      <w:r>
+        <w:t xml:space="preserve"> </w:t>
+      </w:r>
+      <w:r>
+        <w:t xml:space="preserve">from </w:t>
+      </w:r>
+      <w:r>
+        <w:t xml:space="preserve">the </w:t>
+      </w:r>
+      <w:r>
+        <w:t xml:space="preserve">Start menu </w:t>
+      </w:r>
+      <w:r>
+        <w:t>(as Admin)</w:t>
+      </w:r>
+      <w:r>
+        <w:t>. Then enter:</w:t>
+      </w:r>
+    </w:p>
+    <w:p>
+      <w:pPr>
+        <w:ind w:firstLine="720"/>
+      </w:pPr>
+      <w:proofErr w:type="spellStart"/>
+      <w:r>
+        <w:t>npm</w:t>
+      </w:r>
+      <w:proofErr w:type="spellEnd"/>
+      <w:r>
+        <w:t xml:space="preserve"> install -g --unsafe-perm node-red</w:t>
+      </w:r>
+    </w:p>
+    <w:p>
+      <w:r>
+        <w:t>This will install node-red, taking a few minutes.</w:t>
+      </w:r>
+    </w:p>
+    <w:p>
+      <w:r>
+        <w:t xml:space="preserve">Our node needs </w:t>
+      </w:r>
+      <w:r>
+        <w:t>a</w:t>
+      </w:r>
+      <w:r>
+        <w:t xml:space="preserve"> package called xml2js, so also run:</w:t>
+      </w:r>
+    </w:p>
+    <w:p>
+      <w:pPr>
+        <w:ind w:firstLine="720"/>
+      </w:pPr>
+      <w:proofErr w:type="spellStart"/>
+      <w:r>
+        <w:t>npm</w:t>
+      </w:r>
+      <w:proofErr w:type="spellEnd"/>
+      <w:r>
+        <w:t xml:space="preserve"> install -g --unsafe-perm xml2js</w:t>
+      </w:r>
+    </w:p>
+    <w:p>
+      <w:r>
+        <w:t>(</w:t>
+      </w:r>
+      <w:r>
+        <w:t>These commands may not work through a web proxy or PAC file such as in a company network</w:t>
+      </w:r>
+      <w:r>
+        <w:t>.</w:t>
+      </w:r>
+      <w:r>
+        <w:t>)</w:t>
+      </w:r>
+    </w:p>
+    <w:p>
+      <w:pPr>
+        <w:rPr>
+          <w:b/>
+        </w:rPr>
+      </w:pPr>
+      <w:r>
+        <w:rPr>
+          <w:b/>
+        </w:rPr>
+        <w:t xml:space="preserve">Add the ClearSCADA </w:t>
+      </w:r>
+      <w:r>
+        <w:rPr>
+          <w:b/>
+        </w:rPr>
+        <w:t>node</w:t>
+      </w:r>
     </w:p>
     <w:p>
       <w:r>
@@ -267,7 +438,10 @@
         <w:t xml:space="preserve">from the Box folder </w:t>
       </w:r>
       <w:r>
-        <w:t>here into:</w:t>
+        <w:t>here into</w:t>
+      </w:r>
+      <w:r>
+        <w:t xml:space="preserve"> a working folder. I used: </w:t>
       </w:r>
     </w:p>
     <w:p>
@@ -302,230 +476,30 @@
       </w:r>
       <w:proofErr w:type="spellEnd"/>
       <w:r>
-        <w:t>\node-red\nodes</w:t>
-      </w:r>
-    </w:p>
-    <w:p>
-      <w:r>
-        <w:t>This will add ClearSCADA.html and .</w:t>
+        <w:t>\node-red</w:t>
+      </w:r>
+    </w:p>
+    <w:p>
+      <w:r>
+        <w:t>The files are in a subfolder named "node-dev-</w:t>
       </w:r>
       <w:proofErr w:type="spellStart"/>
       <w:r>
-        <w:t>js</w:t>
+        <w:t>clearscada</w:t>
       </w:r>
       <w:proofErr w:type="spellEnd"/>
       <w:r>
-        <w:t xml:space="preserve"> into this folder, and add an icon into an icons subfolder.</w:t>
-      </w:r>
-    </w:p>
-    <w:p>
-      <w:r>
-        <w:rPr>
-          <w:noProof/>
-        </w:rPr>
+        <w:t>":</w:t>
+      </w:r>
+    </w:p>
+    <w:p>
+      <w:r>
+        <w:lastRenderedPageBreak/>
         <w:drawing>
-          <wp:inline distT="0" distB="0" distL="0" distR="0" wp14:anchorId="0A57BAC4" wp14:editId="7BC666FF">
-            <wp:extent cx="5731510" cy="1878965"/>
-            <wp:effectExtent l="0" t="0" r="2540" b="6985"/>
-            <wp:docPr id="2" name="Picture 2"/>
-            <wp:cNvGraphicFramePr>
-              <a:graphicFrameLocks xmlns:a="http://schemas.openxmlformats.org/drawingml/2006/main" noChangeAspect="1"/>
-            </wp:cNvGraphicFramePr>
-            <a:graphic xmlns:a="http://schemas.openxmlformats.org/drawingml/2006/main">
-              <a:graphicData uri="http://schemas.openxmlformats.org/drawingml/2006/picture">
-                <pic:pic xmlns:pic="http://schemas.openxmlformats.org/drawingml/2006/picture">
-                  <pic:nvPicPr>
-                    <pic:cNvPr id="1" name=""/>
-                    <pic:cNvPicPr/>
-                  </pic:nvPicPr>
-                  <pic:blipFill>
-                    <a:blip r:embed="rId6"/>
-                    <a:stretch>
-                      <a:fillRect/>
-                    </a:stretch>
-                  </pic:blipFill>
-                  <pic:spPr>
-                    <a:xfrm>
-                      <a:off x="0" y="0"/>
-                      <a:ext cx="5731510" cy="1878965"/>
-                    </a:xfrm>
-                    <a:prstGeom prst="rect">
-                      <a:avLst/>
-                    </a:prstGeom>
-                  </pic:spPr>
-                </pic:pic>
-              </a:graphicData>
-            </a:graphic>
-          </wp:inline>
-        </w:drawing>
-      </w:r>
-    </w:p>
-    <w:p>
-      <w:r>
-        <w:t>Restart Node-red.</w:t>
-      </w:r>
-    </w:p>
-    <w:p/>
-    <w:p/>
-    <w:p/>
-    <w:p>
-      <w:pPr>
-        <w:rPr>
-          <w:b/>
-        </w:rPr>
-      </w:pPr>
-      <w:r>
-        <w:rPr>
-          <w:b/>
-        </w:rPr>
-        <w:t>Try it out</w:t>
-      </w:r>
-      <w:r>
-        <w:rPr>
-          <w:b/>
-        </w:rPr>
-        <w:t>:</w:t>
-      </w:r>
-    </w:p>
-    <w:p>
-      <w:r>
-        <w:rPr>
-          <w:noProof/>
-          <w:lang w:eastAsia="en-GB"/>
-        </w:rPr>
-        <w:drawing>
-          <wp:inline distT="0" distB="0" distL="0" distR="0" wp14:anchorId="47D70967" wp14:editId="3908B342">
-            <wp:extent cx="5731510" cy="1052195"/>
+          <wp:inline distT="0" distB="0" distL="0" distR="0" wp14:anchorId="5A6C2EB8" wp14:editId="51196710">
+            <wp:extent cx="5731510" cy="1774825"/>
             <wp:effectExtent l="0" t="0" r="2540" b="0"/>
-            <wp:docPr id="1" name="Picture 1"/>
-            <wp:cNvGraphicFramePr>
-              <a:graphicFrameLocks xmlns:a="http://schemas.openxmlformats.org/drawingml/2006/main" noChangeAspect="1"/>
-            </wp:cNvGraphicFramePr>
-            <a:graphic xmlns:a="http://schemas.openxmlformats.org/drawingml/2006/main">
-              <a:graphicData uri="http://schemas.openxmlformats.org/drawingml/2006/picture">
-                <pic:pic xmlns:pic="http://schemas.openxmlformats.org/drawingml/2006/picture">
-                  <pic:nvPicPr>
-                    <pic:cNvPr id="1" name=""/>
-                    <pic:cNvPicPr/>
-                  </pic:nvPicPr>
-                  <pic:blipFill>
-                    <a:blip r:embed="rId7"/>
-                    <a:stretch>
-                      <a:fillRect/>
-                    </a:stretch>
-                  </pic:blipFill>
-                  <pic:spPr>
-                    <a:xfrm>
-                      <a:off x="0" y="0"/>
-                      <a:ext cx="5731510" cy="1052195"/>
-                    </a:xfrm>
-                    <a:prstGeom prst="rect">
-                      <a:avLst/>
-                    </a:prstGeom>
-                  </pic:spPr>
-                </pic:pic>
-              </a:graphicData>
-            </a:graphic>
-          </wp:inline>
-        </w:drawing>
-      </w:r>
-    </w:p>
-    <w:p>
-      <w:pPr>
-        <w:rPr>
-          <w:b/>
-        </w:rPr>
-      </w:pPr>
-      <w:r>
-        <w:rPr>
-          <w:b/>
-        </w:rPr>
-        <w:t>In Function ‘</w:t>
-      </w:r>
-      <w:proofErr w:type="spellStart"/>
-      <w:r>
-        <w:rPr>
-          <w:b/>
-        </w:rPr>
-        <w:t>msg</w:t>
-      </w:r>
-      <w:proofErr w:type="spellEnd"/>
-      <w:r>
-        <w:rPr>
-          <w:b/>
-        </w:rPr>
-        <w:t>’</w:t>
-      </w:r>
-    </w:p>
-    <w:p>
-      <w:proofErr w:type="spellStart"/>
-      <w:proofErr w:type="gramStart"/>
-      <w:r>
-        <w:t>msg.topic</w:t>
-      </w:r>
-      <w:proofErr w:type="spellEnd"/>
-      <w:proofErr w:type="gramEnd"/>
-      <w:r>
-        <w:t xml:space="preserve"> = "my point full name"</w:t>
-      </w:r>
-    </w:p>
-    <w:p>
-      <w:proofErr w:type="spellStart"/>
-      <w:proofErr w:type="gramStart"/>
-      <w:r>
-        <w:t>msg.time</w:t>
-      </w:r>
-      <w:proofErr w:type="spellEnd"/>
-      <w:proofErr w:type="gramEnd"/>
-      <w:r>
-        <w:t xml:space="preserve"> = </w:t>
-      </w:r>
-      <w:proofErr w:type="spellStart"/>
-      <w:r>
-        <w:t>msg.payload</w:t>
-      </w:r>
-      <w:proofErr w:type="spellEnd"/>
-      <w:r>
-        <w:t xml:space="preserve">  // Set time from the payload of the manual injection</w:t>
-      </w:r>
-    </w:p>
-    <w:p>
-      <w:proofErr w:type="spellStart"/>
-      <w:proofErr w:type="gramStart"/>
-      <w:r>
-        <w:t>msg.payload</w:t>
-      </w:r>
-      <w:proofErr w:type="spellEnd"/>
-      <w:proofErr w:type="gramEnd"/>
-      <w:r>
-        <w:t xml:space="preserve"> = 2.71 // Set point value</w:t>
-      </w:r>
-    </w:p>
-    <w:p/>
-    <w:p>
-      <w:pPr>
-        <w:rPr>
-          <w:b/>
-        </w:rPr>
-      </w:pPr>
-      <w:r>
-        <w:rPr>
-          <w:b/>
-        </w:rPr>
-        <w:t>In ClearSCADA node</w:t>
-      </w:r>
-    </w:p>
-    <w:p>
-      <w:r>
-        <w:rPr>
-          <w:noProof/>
-          <w:lang w:eastAsia="en-GB"/>
-        </w:rPr>
-        <w:drawing>
-          <wp:inline distT="0" distB="0" distL="0" distR="0" wp14:anchorId="369E6AEA" wp14:editId="04115752">
-            <wp:extent cx="4617720" cy="2419366"/>
-            <wp:effectExtent l="0" t="0" r="0" b="0"/>
-            <wp:docPr id="4" name="Picture 4"/>
+            <wp:docPr id="3" name="Picture 3"/>
             <wp:cNvGraphicFramePr>
               <a:graphicFrameLocks xmlns:a="http://schemas.openxmlformats.org/drawingml/2006/main" noChangeAspect="1"/>
             </wp:cNvGraphicFramePr>
@@ -545,6 +519,305 @@
                   <pic:spPr>
                     <a:xfrm>
                       <a:off x="0" y="0"/>
+                      <a:ext cx="5731510" cy="1774825"/>
+                    </a:xfrm>
+                    <a:prstGeom prst="rect">
+                      <a:avLst/>
+                    </a:prstGeom>
+                  </pic:spPr>
+                </pic:pic>
+              </a:graphicData>
+            </a:graphic>
+          </wp:inline>
+        </w:drawing>
+      </w:r>
+    </w:p>
+    <w:p>
+      <w:r>
+        <w:t xml:space="preserve">Then from the </w:t>
+      </w:r>
+      <w:r>
+        <w:t>Node.js command prompt</w:t>
+      </w:r>
+      <w:r>
+        <w:t xml:space="preserve"> </w:t>
+      </w:r>
+      <w:proofErr w:type="gramStart"/>
+      <w:r>
+        <w:t>execute</w:t>
+      </w:r>
+      <w:proofErr w:type="gramEnd"/>
+      <w:r>
+        <w:t>:</w:t>
+      </w:r>
+    </w:p>
+    <w:p>
+      <w:pPr>
+        <w:ind w:firstLine="720"/>
+      </w:pPr>
+      <w:proofErr w:type="spellStart"/>
+      <w:r>
+        <w:t>npm</w:t>
+      </w:r>
+      <w:proofErr w:type="spellEnd"/>
+      <w:r>
+        <w:t xml:space="preserve"> install C:\Users\Administrator\AppData\Roaming\npm\node_modules\node-red\node-dev-clearscada</w:t>
+      </w:r>
+    </w:p>
+    <w:p>
+      <w:r>
+        <w:t>This creates a symbolic link to your node module project directory so that Node-RED will discover the node when it starts. Any changes to the node’s file</w:t>
+      </w:r>
+      <w:r>
+        <w:t>s</w:t>
+      </w:r>
+      <w:r>
+        <w:t xml:space="preserve"> can be picked up by simply restarting Node-RED.</w:t>
+      </w:r>
+    </w:p>
+    <w:p>
+      <w:pPr>
+        <w:rPr>
+          <w:b/>
+        </w:rPr>
+      </w:pPr>
+      <w:r>
+        <w:rPr>
+          <w:b/>
+        </w:rPr>
+        <w:t>Start Node-Red</w:t>
+      </w:r>
+    </w:p>
+    <w:p>
+      <w:r>
+        <w:t>F</w:t>
+      </w:r>
+      <w:r>
+        <w:t xml:space="preserve">rom the Node.js command prompt </w:t>
+      </w:r>
+      <w:proofErr w:type="gramStart"/>
+      <w:r>
+        <w:t>execute</w:t>
+      </w:r>
+      <w:proofErr w:type="gramEnd"/>
+      <w:r>
+        <w:t>:</w:t>
+      </w:r>
+    </w:p>
+    <w:p>
+      <w:pPr>
+        <w:rPr>
+          <w:sz w:val="20"/>
+        </w:rPr>
+      </w:pPr>
+      <w:r>
+        <w:rPr>
+          <w:i/>
+          <w:sz w:val="20"/>
+        </w:rPr>
+        <w:t>&gt; node-red</w:t>
+      </w:r>
+    </w:p>
+    <w:p>
+      <w:pPr>
+        <w:rPr>
+          <w:sz w:val="20"/>
+        </w:rPr>
+      </w:pPr>
+      <w:r>
+        <w:rPr>
+          <w:sz w:val="20"/>
+        </w:rPr>
+        <w:t>Check you have access to the UI at http://localhost:1880</w:t>
+      </w:r>
+    </w:p>
+    <w:p>
+      <w:r>
+        <w:rPr>
+          <w:sz w:val="20"/>
+        </w:rPr>
+        <w:t xml:space="preserve">Press-Ctrl-C to stop </w:t>
+      </w:r>
+      <w:r>
+        <w:t>Node-red.</w:t>
+      </w:r>
+    </w:p>
+    <w:p>
+      <w:bookmarkStart w:id="0" w:name="_GoBack"/>
+      <w:bookmarkEnd w:id="0"/>
+    </w:p>
+    <w:p>
+      <w:pPr>
+        <w:rPr>
+          <w:b/>
+        </w:rPr>
+      </w:pPr>
+      <w:r>
+        <w:rPr>
+          <w:b/>
+        </w:rPr>
+        <w:t>Try it out</w:t>
+      </w:r>
+      <w:r>
+        <w:rPr>
+          <w:b/>
+        </w:rPr>
+        <w:t>:</w:t>
+      </w:r>
+    </w:p>
+    <w:p>
+      <w:r>
+        <w:rPr>
+          <w:noProof/>
+          <w:lang w:eastAsia="en-GB"/>
+        </w:rPr>
+        <w:drawing>
+          <wp:inline distT="0" distB="0" distL="0" distR="0" wp14:anchorId="47D70967" wp14:editId="3908B342">
+            <wp:extent cx="5731510" cy="1052195"/>
+            <wp:effectExtent l="0" t="0" r="2540" b="0"/>
+            <wp:docPr id="1" name="Picture 1"/>
+            <wp:cNvGraphicFramePr>
+              <a:graphicFrameLocks xmlns:a="http://schemas.openxmlformats.org/drawingml/2006/main" noChangeAspect="1"/>
+            </wp:cNvGraphicFramePr>
+            <a:graphic xmlns:a="http://schemas.openxmlformats.org/drawingml/2006/main">
+              <a:graphicData uri="http://schemas.openxmlformats.org/drawingml/2006/picture">
+                <pic:pic xmlns:pic="http://schemas.openxmlformats.org/drawingml/2006/picture">
+                  <pic:nvPicPr>
+                    <pic:cNvPr id="1" name=""/>
+                    <pic:cNvPicPr/>
+                  </pic:nvPicPr>
+                  <pic:blipFill>
+                    <a:blip r:embed="rId9"/>
+                    <a:stretch>
+                      <a:fillRect/>
+                    </a:stretch>
+                  </pic:blipFill>
+                  <pic:spPr>
+                    <a:xfrm>
+                      <a:off x="0" y="0"/>
+                      <a:ext cx="5731510" cy="1052195"/>
+                    </a:xfrm>
+                    <a:prstGeom prst="rect">
+                      <a:avLst/>
+                    </a:prstGeom>
+                  </pic:spPr>
+                </pic:pic>
+              </a:graphicData>
+            </a:graphic>
+          </wp:inline>
+        </w:drawing>
+      </w:r>
+    </w:p>
+    <w:p>
+      <w:pPr>
+        <w:rPr>
+          <w:b/>
+        </w:rPr>
+      </w:pPr>
+      <w:r>
+        <w:rPr>
+          <w:b/>
+        </w:rPr>
+        <w:t>In Function ‘</w:t>
+      </w:r>
+      <w:proofErr w:type="spellStart"/>
+      <w:r>
+        <w:rPr>
+          <w:b/>
+        </w:rPr>
+        <w:t>msg</w:t>
+      </w:r>
+      <w:proofErr w:type="spellEnd"/>
+      <w:r>
+        <w:rPr>
+          <w:b/>
+        </w:rPr>
+        <w:t>’</w:t>
+      </w:r>
+    </w:p>
+    <w:p>
+      <w:proofErr w:type="spellStart"/>
+      <w:r>
+        <w:t>msg.topic</w:t>
+      </w:r>
+      <w:proofErr w:type="spellEnd"/>
+      <w:r>
+        <w:t xml:space="preserve"> = "my point full name"</w:t>
+      </w:r>
+    </w:p>
+    <w:p>
+      <w:proofErr w:type="spellStart"/>
+      <w:r>
+        <w:t>msg.time</w:t>
+      </w:r>
+      <w:proofErr w:type="spellEnd"/>
+      <w:r>
+        <w:t xml:space="preserve"> = </w:t>
+      </w:r>
+      <w:proofErr w:type="spellStart"/>
+      <w:r>
+        <w:t>msg.payload</w:t>
+      </w:r>
+      <w:proofErr w:type="spellEnd"/>
+      <w:r>
+        <w:t xml:space="preserve">  // Set time from the payload of the manual injection</w:t>
+      </w:r>
+    </w:p>
+    <w:p>
+      <w:proofErr w:type="spellStart"/>
+      <w:r>
+        <w:t>msg.payload</w:t>
+      </w:r>
+      <w:proofErr w:type="spellEnd"/>
+      <w:r>
+        <w:t xml:space="preserve"> = 2.71 // Set point value</w:t>
+      </w:r>
+    </w:p>
+    <w:p/>
+    <w:p>
+      <w:pPr>
+        <w:rPr>
+          <w:b/>
+        </w:rPr>
+      </w:pPr>
+      <w:r>
+        <w:rPr>
+          <w:b/>
+        </w:rPr>
+        <w:t>In ClearSCADA node</w:t>
+      </w:r>
+    </w:p>
+    <w:p>
+      <w:r>
+        <w:rPr>
+          <w:noProof/>
+          <w:lang w:eastAsia="en-GB"/>
+        </w:rPr>
+        <w:lastRenderedPageBreak/>
+        <w:drawing>
+          <wp:inline distT="0" distB="0" distL="0" distR="0" wp14:anchorId="369E6AEA" wp14:editId="04115752">
+            <wp:extent cx="4617720" cy="2419366"/>
+            <wp:effectExtent l="0" t="0" r="0" b="0"/>
+            <wp:docPr id="4" name="Picture 4"/>
+            <wp:cNvGraphicFramePr>
+              <a:graphicFrameLocks xmlns:a="http://schemas.openxmlformats.org/drawingml/2006/main" noChangeAspect="1"/>
+            </wp:cNvGraphicFramePr>
+            <a:graphic xmlns:a="http://schemas.openxmlformats.org/drawingml/2006/main">
+              <a:graphicData uri="http://schemas.openxmlformats.org/drawingml/2006/picture">
+                <pic:pic xmlns:pic="http://schemas.openxmlformats.org/drawingml/2006/picture">
+                  <pic:nvPicPr>
+                    <pic:cNvPr id="1" name=""/>
+                    <pic:cNvPicPr/>
+                  </pic:nvPicPr>
+                  <pic:blipFill>
+                    <a:blip r:embed="rId10"/>
+                    <a:stretch>
+                      <a:fillRect/>
+                    </a:stretch>
+                  </pic:blipFill>
+                  <pic:spPr>
+                    <a:xfrm>
+                      <a:off x="0" y="0"/>
                       <a:ext cx="4623809" cy="2422556"/>
                     </a:xfrm>
                     <a:prstGeom prst="rect">
@@ -638,7 +911,6 @@
     </w:p>
     <w:p>
       <w:r>
-        <w:lastRenderedPageBreak/>
         <w:t>Use the ClearSCADA get object node to get summary data about an object. For example, when using a point name, the data includes Current Value, Time, Quality etc. Use the ClearSCADA read query node to execute any SQL query and return the results to node-red.</w:t>
       </w:r>
     </w:p>
@@ -665,7 +937,7 @@
                     </pic:cNvPicPr>
                   </pic:nvPicPr>
                   <pic:blipFill>
-                    <a:blip r:embed="rId9" cstate="print">
+                    <a:blip r:embed="rId11" cstate="print">
                       <a:extLst>
                         <a:ext uri="{28A0092B-C50C-407E-A947-70E740481C1C}">
                           <a14:useLocalDpi xmlns:a14="http://schemas.microsoft.com/office/drawing/2010/main" val="0"/>
@@ -705,6 +977,103 @@
     </w:sectPr>
   </w:body>
 </w:document>
+</file>
+
+<file path=word/numbering.xml><?xml version="1.0" encoding="utf-8"?>
+<w:numbering xmlns:wpc="http://schemas.microsoft.com/office/word/2010/wordprocessingCanvas" xmlns:cx="http://schemas.microsoft.com/office/drawing/2014/chartex" xmlns:cx1="http://schemas.microsoft.com/office/drawing/2015/9/8/chartex" xmlns:cx2="http://schemas.microsoft.com/office/drawing/2015/10/21/chartex" xmlns:cx3="http://schemas.microsoft.com/office/drawing/2016/5/9/chartex" xmlns:cx4="http://schemas.microsoft.com/office/drawing/2016/5/10/chartex" xmlns:cx5="http://schemas.microsoft.com/office/drawing/2016/5/11/chartex" xmlns:cx6="http://schemas.microsoft.com/office/drawing/2016/5/12/chartex" xmlns:cx7="http://schemas.microsoft.com/office/drawing/2016/5/13/chartex" xmlns:cx8="http://schemas.microsoft.com/office/drawing/2016/5/14/chartex" xmlns:mc="http://schemas.openxmlformats.org/markup-compatibility/2006" xmlns:aink="http://schemas.microsoft.com/office/drawing/2016/ink" xmlns:am3d="http://schemas.microsoft.com/office/drawing/2017/model3d" xmlns:o="urn:schemas-microsoft-com:office:office" xmlns:r="http://schemas.openxmlformats.org/officeDocument/2006/relationships" xmlns:m="http://schemas.openxmlformats.org/officeDocument/2006/math" xmlns:v="urn:schemas-microsoft-com:vml" xmlns:wp14="http://schemas.microsoft.com/office/word/2010/wordprocessingDrawing" xmlns:wp="http://schemas.openxmlformats.org/drawingml/2006/wordprocessingDrawing" xmlns:w10="urn:schemas-microsoft-com:office:word" xmlns:w="http://schemas.openxmlformats.org/wordprocessingml/2006/main" xmlns:w14="http://schemas.microsoft.com/office/word/2010/wordml" xmlns:w15="http://schemas.microsoft.com/office/word/2012/wordml" xmlns:w16cid="http://schemas.microsoft.com/office/word/2016/wordml/cid" xmlns:w16se="http://schemas.microsoft.com/office/word/2015/wordml/symex" xmlns:wpg="http://schemas.microsoft.com/office/word/2010/wordprocessingGroup" xmlns:wpi="http://schemas.microsoft.com/office/word/2010/wordprocessingInk" xmlns:wne="http://schemas.microsoft.com/office/word/2006/wordml" xmlns:wps="http://schemas.microsoft.com/office/word/2010/wordprocessingShape" mc:Ignorable="w14 w15 w16se w16cid wp14">
+  <w:abstractNum w:abstractNumId="0" w15:restartNumberingAfterBreak="0">
+    <w:nsid w:val="35BB1766"/>
+    <w:multiLevelType w:val="hybridMultilevel"/>
+    <w:tmpl w:val="6C66F0AE"/>
+    <w:lvl w:ilvl="0" w:tplc="0809000F">
+      <w:start w:val="1"/>
+      <w:numFmt w:val="decimal"/>
+      <w:lvlText w:val="%1."/>
+      <w:lvlJc w:val="left"/>
+      <w:pPr>
+        <w:ind w:left="720" w:hanging="360"/>
+      </w:pPr>
+      <w:rPr>
+        <w:rFonts w:hint="default"/>
+      </w:rPr>
+    </w:lvl>
+    <w:lvl w:ilvl="1" w:tplc="08090019">
+      <w:start w:val="1"/>
+      <w:numFmt w:val="lowerLetter"/>
+      <w:lvlText w:val="%2."/>
+      <w:lvlJc w:val="left"/>
+      <w:pPr>
+        <w:ind w:left="1440" w:hanging="360"/>
+      </w:pPr>
+    </w:lvl>
+    <w:lvl w:ilvl="2" w:tplc="0809001B" w:tentative="1">
+      <w:start w:val="1"/>
+      <w:numFmt w:val="lowerRoman"/>
+      <w:lvlText w:val="%3."/>
+      <w:lvlJc w:val="right"/>
+      <w:pPr>
+        <w:ind w:left="2160" w:hanging="180"/>
+      </w:pPr>
+    </w:lvl>
+    <w:lvl w:ilvl="3" w:tplc="0809000F" w:tentative="1">
+      <w:start w:val="1"/>
+      <w:numFmt w:val="decimal"/>
+      <w:lvlText w:val="%4."/>
+      <w:lvlJc w:val="left"/>
+      <w:pPr>
+        <w:ind w:left="2880" w:hanging="360"/>
+      </w:pPr>
+    </w:lvl>
+    <w:lvl w:ilvl="4" w:tplc="08090019" w:tentative="1">
+      <w:start w:val="1"/>
+      <w:numFmt w:val="lowerLetter"/>
+      <w:lvlText w:val="%5."/>
+      <w:lvlJc w:val="left"/>
+      <w:pPr>
+        <w:ind w:left="3600" w:hanging="360"/>
+      </w:pPr>
+    </w:lvl>
+    <w:lvl w:ilvl="5" w:tplc="0809001B" w:tentative="1">
+      <w:start w:val="1"/>
+      <w:numFmt w:val="lowerRoman"/>
+      <w:lvlText w:val="%6."/>
+      <w:lvlJc w:val="right"/>
+      <w:pPr>
+        <w:ind w:left="4320" w:hanging="180"/>
+      </w:pPr>
+    </w:lvl>
+    <w:lvl w:ilvl="6" w:tplc="0809000F" w:tentative="1">
+      <w:start w:val="1"/>
+      <w:numFmt w:val="decimal"/>
+      <w:lvlText w:val="%7."/>
+      <w:lvlJc w:val="left"/>
+      <w:pPr>
+        <w:ind w:left="5040" w:hanging="360"/>
+      </w:pPr>
+    </w:lvl>
+    <w:lvl w:ilvl="7" w:tplc="08090019" w:tentative="1">
+      <w:start w:val="1"/>
+      <w:numFmt w:val="lowerLetter"/>
+      <w:lvlText w:val="%8."/>
+      <w:lvlJc w:val="left"/>
+      <w:pPr>
+        <w:ind w:left="5760" w:hanging="360"/>
+      </w:pPr>
+    </w:lvl>
+    <w:lvl w:ilvl="8" w:tplc="0809001B" w:tentative="1">
+      <w:start w:val="1"/>
+      <w:numFmt w:val="lowerRoman"/>
+      <w:lvlText w:val="%9."/>
+      <w:lvlJc w:val="right"/>
+      <w:pPr>
+        <w:ind w:left="6480" w:hanging="180"/>
+      </w:pPr>
+    </w:lvl>
+  </w:abstractNum>
+  <w:num w:numId="1">
+    <w:abstractNumId w:val="0"/>
+  </w:num>
+</w:numbering>
 </file>
 
 <file path=word/styles.xml><?xml version="1.0" encoding="utf-8"?>
@@ -1104,6 +1473,28 @@
   <w:style w:type="paragraph" w:default="1" w:styleId="Normal">
     <w:name w:val="Normal"/>
     <w:qFormat/>
+    <w:rsid w:val="008C17E0"/>
+  </w:style>
+  <w:style w:type="paragraph" w:styleId="Heading1">
+    <w:name w:val="heading 1"/>
+    <w:basedOn w:val="Normal"/>
+    <w:next w:val="Normal"/>
+    <w:link w:val="Heading1Char"/>
+    <w:uiPriority w:val="9"/>
+    <w:qFormat/>
+    <w:rsid w:val="00172BA3"/>
+    <w:pPr>
+      <w:keepNext/>
+      <w:keepLines/>
+      <w:spacing w:before="240" w:after="0"/>
+      <w:outlineLvl w:val="0"/>
+    </w:pPr>
+    <w:rPr>
+      <w:rFonts w:asciiTheme="majorHAnsi" w:eastAsiaTheme="majorEastAsia" w:hAnsiTheme="majorHAnsi" w:cstheme="majorBidi"/>
+      <w:color w:val="2E74B5" w:themeColor="accent1" w:themeShade="BF"/>
+      <w:sz w:val="32"/>
+      <w:szCs w:val="32"/>
+    </w:rPr>
   </w:style>
   <w:style w:type="character" w:default="1" w:styleId="DefaultParagraphFont">
     <w:name w:val="Default Paragraph Font"/>
@@ -1165,6 +1556,71 @@
       <w:ind w:left="720"/>
       <w:contextualSpacing/>
     </w:pPr>
+  </w:style>
+  <w:style w:type="paragraph" w:styleId="BalloonText">
+    <w:name w:val="Balloon Text"/>
+    <w:basedOn w:val="Normal"/>
+    <w:link w:val="BalloonTextChar"/>
+    <w:uiPriority w:val="99"/>
+    <w:semiHidden/>
+    <w:unhideWhenUsed/>
+    <w:rsid w:val="00FA5B95"/>
+    <w:pPr>
+      <w:spacing w:after="0" w:line="240" w:lineRule="auto"/>
+    </w:pPr>
+    <w:rPr>
+      <w:rFonts w:ascii="Segoe UI" w:hAnsi="Segoe UI" w:cs="Segoe UI"/>
+      <w:sz w:val="18"/>
+      <w:szCs w:val="18"/>
+    </w:rPr>
+  </w:style>
+  <w:style w:type="character" w:customStyle="1" w:styleId="BalloonTextChar">
+    <w:name w:val="Balloon Text Char"/>
+    <w:basedOn w:val="DefaultParagraphFont"/>
+    <w:link w:val="BalloonText"/>
+    <w:uiPriority w:val="99"/>
+    <w:semiHidden/>
+    <w:rsid w:val="00FA5B95"/>
+    <w:rPr>
+      <w:rFonts w:ascii="Segoe UI" w:hAnsi="Segoe UI" w:cs="Segoe UI"/>
+      <w:sz w:val="18"/>
+      <w:szCs w:val="18"/>
+    </w:rPr>
+  </w:style>
+  <w:style w:type="character" w:styleId="UnresolvedMention">
+    <w:name w:val="Unresolved Mention"/>
+    <w:basedOn w:val="DefaultParagraphFont"/>
+    <w:uiPriority w:val="99"/>
+    <w:semiHidden/>
+    <w:unhideWhenUsed/>
+    <w:rsid w:val="00172BA3"/>
+    <w:rPr>
+      <w:color w:val="605E5C"/>
+      <w:shd w:val="clear" w:color="auto" w:fill="E1DFDD"/>
+    </w:rPr>
+  </w:style>
+  <w:style w:type="character" w:customStyle="1" w:styleId="Heading1Char">
+    <w:name w:val="Heading 1 Char"/>
+    <w:basedOn w:val="DefaultParagraphFont"/>
+    <w:link w:val="Heading1"/>
+    <w:uiPriority w:val="9"/>
+    <w:rsid w:val="00172BA3"/>
+    <w:rPr>
+      <w:rFonts w:asciiTheme="majorHAnsi" w:eastAsiaTheme="majorEastAsia" w:hAnsiTheme="majorHAnsi" w:cstheme="majorBidi"/>
+      <w:color w:val="2E74B5" w:themeColor="accent1" w:themeShade="BF"/>
+      <w:sz w:val="32"/>
+      <w:szCs w:val="32"/>
+    </w:rPr>
+  </w:style>
+  <w:style w:type="character" w:customStyle="1" w:styleId="pl-pds">
+    <w:name w:val="pl-pds"/>
+    <w:basedOn w:val="DefaultParagraphFont"/>
+    <w:rsid w:val="00BF6CA4"/>
+  </w:style>
+  <w:style w:type="character" w:customStyle="1" w:styleId="pl-smi">
+    <w:name w:val="pl-smi"/>
+    <w:basedOn w:val="DefaultParagraphFont"/>
+    <w:rsid w:val="00BF6CA4"/>
   </w:style>
 </w:styles>
 </file>

</xml_diff>